<commit_message>
JAVA wee4 assignment finished
</commit_message>
<xml_diff>
--- a/Algorithm/Practice3/컴알3주차_2016112158김희수.docx
+++ b/Algorithm/Practice3/컴알3주차_2016112158김희수.docx
@@ -279,16 +279,8 @@
         <w:rPr>
           <w:rFonts w:hint="eastAsia"/>
         </w:rPr>
-        <w:t xml:space="preserve">(순환적 </w:t>
-      </w:r>
-      <w:proofErr w:type="spellStart"/>
-      <w:r>
-        <w:rPr>
-          <w:rFonts w:hint="eastAsia"/>
-        </w:rPr>
-        <w:t>합병정렬</w:t>
-      </w:r>
-      <w:proofErr w:type="spellEnd"/>
+        <w:t>(순환적 합병정렬</w:t>
+      </w:r>
       <w:r>
         <w:t xml:space="preserve"> </w:t>
       </w:r>
@@ -347,19 +339,11 @@
           <w:rFonts w:hint="eastAsia"/>
         </w:rPr>
       </w:pPr>
-      <w:proofErr w:type="spellStart"/>
-      <w:r>
-        <w:rPr>
-          <w:rFonts w:hint="eastAsia"/>
-        </w:rPr>
-        <w:t>합병정렬의</w:t>
-      </w:r>
-      <w:proofErr w:type="spellEnd"/>
-      <w:r>
-        <w:rPr>
-          <w:rFonts w:hint="eastAsia"/>
-        </w:rPr>
-        <w:t xml:space="preserve"> 특징은 정렬을 수행하는 함수가 있고,</w:t>
+      <w:r>
+        <w:rPr>
+          <w:rFonts w:hint="eastAsia"/>
+        </w:rPr>
+        <w:t>합병정렬의 특징은 정렬을 수행하는 함수가 있고,</w:t>
       </w:r>
       <w:r>
         <w:t xml:space="preserve"> </w:t>
@@ -395,21 +379,7 @@
         <w:rPr>
           <w:rFonts w:hint="eastAsia"/>
         </w:rPr>
-        <w:t xml:space="preserve">순환적 </w:t>
-      </w:r>
-      <w:proofErr w:type="spellStart"/>
-      <w:r>
-        <w:rPr>
-          <w:rFonts w:hint="eastAsia"/>
-        </w:rPr>
-        <w:t>합병정렬은</w:t>
-      </w:r>
-      <w:proofErr w:type="spellEnd"/>
-      <w:r>
-        <w:rPr>
-          <w:rFonts w:hint="eastAsia"/>
-        </w:rPr>
-        <w:t xml:space="preserve"> 정렬함수를 재귀를 이용하여 짠 것이다.</w:t>
+        <w:t>순환적 합병정렬은 정렬함수를 재귀를 이용하여 짠 것이다.</w:t>
       </w:r>
       <w:r>
         <w:t xml:space="preserve"> </w:t>
@@ -418,21 +388,7 @@
         <w:rPr>
           <w:rFonts w:hint="eastAsia"/>
         </w:rPr>
-        <w:t xml:space="preserve">순환적 </w:t>
-      </w:r>
-      <w:proofErr w:type="spellStart"/>
-      <w:r>
-        <w:rPr>
-          <w:rFonts w:hint="eastAsia"/>
-        </w:rPr>
-        <w:t>합병정렬의</w:t>
-      </w:r>
-      <w:proofErr w:type="spellEnd"/>
-      <w:r>
-        <w:rPr>
-          <w:rFonts w:hint="eastAsia"/>
-        </w:rPr>
-        <w:t xml:space="preserve"> 코드는 읽기 편하다.</w:t>
+        <w:t>순환적 합병정렬의 코드는 읽기 편하다.</w:t>
       </w:r>
       <w:r>
         <w:t xml:space="preserve"> </w:t>
@@ -459,21 +415,7 @@
         <w:rPr>
           <w:rFonts w:hint="eastAsia"/>
         </w:rPr>
-        <w:t xml:space="preserve">왼쪽에 대해 각각 순환적 </w:t>
-      </w:r>
-      <w:proofErr w:type="spellStart"/>
-      <w:r>
-        <w:rPr>
-          <w:rFonts w:hint="eastAsia"/>
-        </w:rPr>
-        <w:t>합병정렬을</w:t>
-      </w:r>
-      <w:proofErr w:type="spellEnd"/>
-      <w:r>
-        <w:rPr>
-          <w:rFonts w:hint="eastAsia"/>
-        </w:rPr>
-        <w:t xml:space="preserve"> 수행한다(정렬)</w:t>
+        <w:t>왼쪽에 대해 각각 순환적 합병정렬을 수행한다(정렬)</w:t>
       </w:r>
       <w:r>
         <w:t xml:space="preserve">. </w:t>
@@ -499,21 +441,7 @@
         <w:rPr>
           <w:rFonts w:hint="eastAsia"/>
         </w:rPr>
-        <w:t xml:space="preserve">비순환적 </w:t>
-      </w:r>
-      <w:proofErr w:type="spellStart"/>
-      <w:r>
-        <w:rPr>
-          <w:rFonts w:hint="eastAsia"/>
-        </w:rPr>
-        <w:t>합병정렬</w:t>
-      </w:r>
-      <w:proofErr w:type="spellEnd"/>
-      <w:r>
-        <w:rPr>
-          <w:rFonts w:hint="eastAsia"/>
-        </w:rPr>
-        <w:t xml:space="preserve"> 실행화면)</w:t>
+        <w:t>비순환적 합병정렬 실행화면)</w:t>
       </w:r>
     </w:p>
     <w:p>
@@ -568,35 +496,7 @@
         <w:rPr>
           <w:rFonts w:hint="eastAsia"/>
         </w:rPr>
-        <w:t xml:space="preserve">비순환적 </w:t>
-      </w:r>
-      <w:proofErr w:type="spellStart"/>
-      <w:r>
-        <w:rPr>
-          <w:rFonts w:hint="eastAsia"/>
-        </w:rPr>
-        <w:t>합병정렬은</w:t>
-      </w:r>
-      <w:proofErr w:type="spellEnd"/>
-      <w:r>
-        <w:rPr>
-          <w:rFonts w:hint="eastAsia"/>
-        </w:rPr>
-        <w:t xml:space="preserve"> 재귀를 이용하지 않고 </w:t>
-      </w:r>
-      <w:proofErr w:type="spellStart"/>
-      <w:r>
-        <w:rPr>
-          <w:rFonts w:hint="eastAsia"/>
-        </w:rPr>
-        <w:t>합병정렬을</w:t>
-      </w:r>
-      <w:proofErr w:type="spellEnd"/>
-      <w:r>
-        <w:rPr>
-          <w:rFonts w:hint="eastAsia"/>
-        </w:rPr>
-        <w:t xml:space="preserve"> 구현한 것이다.</w:t>
+        <w:t>비순환적 합병정렬은 재귀를 이용하지 않고 합병정렬을 구현한 것이다.</w:t>
       </w:r>
       <w:r>
         <w:t xml:space="preserve"> </w:t>
@@ -605,21 +505,7 @@
         <w:rPr>
           <w:rFonts w:hint="eastAsia"/>
         </w:rPr>
-        <w:t xml:space="preserve">나누어질 </w:t>
-      </w:r>
-      <w:proofErr w:type="spellStart"/>
-      <w:r>
-        <w:rPr>
-          <w:rFonts w:hint="eastAsia"/>
-        </w:rPr>
-        <w:t>서브정렬의</w:t>
-      </w:r>
-      <w:proofErr w:type="spellEnd"/>
-      <w:r>
-        <w:rPr>
-          <w:rFonts w:hint="eastAsia"/>
-        </w:rPr>
-        <w:t xml:space="preserve"> 크기를 </w:t>
+        <w:t xml:space="preserve">나누어질 서브정렬의 크기를 </w:t>
       </w:r>
       <w:r>
         <w:t>1/2/4/8/…</w:t>
@@ -646,21 +532,7 @@
         <w:rPr>
           <w:rFonts w:hint="eastAsia"/>
         </w:rPr>
-        <w:t xml:space="preserve">스타팅 포인트와 </w:t>
-      </w:r>
-      <w:proofErr w:type="spellStart"/>
-      <w:r>
-        <w:rPr>
-          <w:rFonts w:hint="eastAsia"/>
-        </w:rPr>
-        <w:t>서브정렬의</w:t>
-      </w:r>
-      <w:proofErr w:type="spellEnd"/>
-      <w:r>
-        <w:rPr>
-          <w:rFonts w:hint="eastAsia"/>
-        </w:rPr>
-        <w:t xml:space="preserve"> 크기를 이용하여 합병의 중간과 끝을 정할 수 있다.</w:t>
+        <w:t>스타팅 포인트와 서브정렬의 크기를 이용하여 합병의 중간과 끝을 정할 수 있다.</w:t>
       </w:r>
       <w:r>
         <w:t xml:space="preserve"> </w:t>
@@ -686,33 +558,18 @@
         <w:rPr>
           <w:rFonts w:hint="eastAsia"/>
         </w:rPr>
-        <w:t>(</w:t>
-      </w:r>
-      <w:proofErr w:type="spellStart"/>
-      <w:r>
-        <w:rPr>
-          <w:rFonts w:hint="eastAsia"/>
-        </w:rPr>
-        <w:t>힙생성</w:t>
-      </w:r>
-      <w:proofErr w:type="spellEnd"/>
-      <w:r>
-        <w:rPr>
-          <w:rFonts w:hint="eastAsia"/>
-        </w:rPr>
-        <w:t>)</w:t>
-      </w:r>
-    </w:p>
-    <w:p>
-      <w:bookmarkStart w:id="0" w:name="_GoBack"/>
+        <w:t>(힙생성)</w:t>
+      </w:r>
+    </w:p>
+    <w:p>
       <w:r>
         <w:rPr>
           <w:noProof/>
         </w:rPr>
         <w:drawing>
-          <wp:inline distT="0" distB="0" distL="0" distR="0" wp14:anchorId="6FD853A4" wp14:editId="2CC72A90">
-            <wp:extent cx="5731510" cy="7409815"/>
-            <wp:effectExtent l="0" t="0" r="2540" b="635"/>
+          <wp:inline distT="0" distB="0" distL="0" distR="0" wp14:anchorId="6FD853A4" wp14:editId="2EA563B2">
+            <wp:extent cx="4192171" cy="5419725"/>
+            <wp:effectExtent l="0" t="0" r="0" b="0"/>
             <wp:docPr id="5" name="그림 5"/>
             <wp:cNvGraphicFramePr>
               <a:graphicFrameLocks xmlns:a="http://schemas.openxmlformats.org/drawingml/2006/main" noChangeAspect="1"/>
@@ -733,7 +590,7 @@
                   <pic:spPr>
                     <a:xfrm>
                       <a:off x="0" y="0"/>
-                      <a:ext cx="5731510" cy="7409815"/>
+                      <a:ext cx="4206227" cy="5437897"/>
                     </a:xfrm>
                     <a:prstGeom prst="rect">
                       <a:avLst/>
@@ -745,58 +602,44 @@
           </wp:inline>
         </w:drawing>
       </w:r>
-      <w:bookmarkEnd w:id="0"/>
+    </w:p>
+    <w:p>
+      <w:pPr>
+        <w:rPr>
+          <w:rFonts w:hint="eastAsia"/>
+        </w:rPr>
+      </w:pPr>
+      <w:r>
+        <w:rPr>
+          <w:rFonts w:hint="eastAsia"/>
+        </w:rPr>
+        <w:t xml:space="preserve">이 과정의 시간복잡도는 </w:t>
+      </w:r>
+      <w:r>
+        <w:t>O(nlogn)</w:t>
+      </w:r>
+      <w:r>
+        <w:rPr>
+          <w:rFonts w:hint="eastAsia"/>
+        </w:rPr>
+        <w:t>이다. 이 과정은 배열의 원소가 들어올때마다 삽입을 힙을 유지하도록 삽입을 한다.</w:t>
+      </w:r>
+      <w:r>
+        <w:t xml:space="preserve"> </w:t>
+      </w:r>
     </w:p>
     <w:p/>
     <w:p>
-      <w:pPr>
+      <w:r>
         <w:rPr>
           <w:noProof/>
         </w:rPr>
-      </w:pPr>
-      <w:r>
-        <w:rPr>
-          <w:rFonts w:hint="eastAsia"/>
-        </w:rPr>
         <w:lastRenderedPageBreak/>
-        <w:t>(</w:t>
-      </w:r>
-      <w:proofErr w:type="spellStart"/>
-      <w:r>
-        <w:rPr>
-          <w:rFonts w:hint="eastAsia"/>
-        </w:rPr>
-        <w:t>힙정렬</w:t>
-      </w:r>
-      <w:proofErr w:type="spellEnd"/>
-      <w:r>
-        <w:rPr>
-          <w:rFonts w:hint="eastAsia"/>
-        </w:rPr>
-        <w:t>)</w:t>
-      </w:r>
-      <w:r>
-        <w:rPr>
-          <w:noProof/>
-        </w:rPr>
-        <w:t xml:space="preserve"> </w:t>
-      </w:r>
-    </w:p>
-    <w:p>
-      <w:pPr>
-        <w:rPr>
-          <w:noProof/>
-        </w:rPr>
-      </w:pPr>
-      <w:r>
-        <w:rPr>
-          <w:noProof/>
-        </w:rPr>
         <w:drawing>
-          <wp:inline distT="0" distB="0" distL="0" distR="0" wp14:anchorId="66134805" wp14:editId="40D25DD6">
-            <wp:extent cx="5731510" cy="7416800"/>
-            <wp:effectExtent l="0" t="0" r="2540" b="0"/>
-            <wp:docPr id="8" name="그림 8"/>
+          <wp:inline distT="0" distB="0" distL="0" distR="0" wp14:anchorId="4651E313" wp14:editId="271BAE69">
+            <wp:extent cx="4707601" cy="6276975"/>
+            <wp:effectExtent l="0" t="0" r="0" b="0"/>
+            <wp:docPr id="3" name="그림 3"/>
             <wp:cNvGraphicFramePr>
               <a:graphicFrameLocks xmlns:a="http://schemas.openxmlformats.org/drawingml/2006/main" noChangeAspect="1"/>
             </wp:cNvGraphicFramePr>
@@ -816,7 +659,7 @@
                   <pic:spPr>
                     <a:xfrm>
                       <a:off x="0" y="0"/>
-                      <a:ext cx="5731510" cy="7416800"/>
+                      <a:ext cx="4714469" cy="6286132"/>
                     </a:xfrm>
                     <a:prstGeom prst="rect">
                       <a:avLst/>
@@ -832,9 +675,118 @@
     <w:p>
       <w:pPr>
         <w:rPr>
+          <w:rFonts w:hint="eastAsia"/>
+        </w:rPr>
+      </w:pPr>
+      <w:r>
+        <w:rPr>
+          <w:rFonts w:hint="eastAsia"/>
+        </w:rPr>
+        <w:t xml:space="preserve">이 과정의 시간복잡도는 </w:t>
+      </w:r>
+      <w:r>
+        <w:t>O(n</w:t>
+      </w:r>
+      <w:r>
+        <w:t>)</w:t>
+      </w:r>
+      <w:r>
+        <w:rPr>
+          <w:rFonts w:hint="eastAsia"/>
+        </w:rPr>
+        <w:t>이다.</w:t>
+      </w:r>
+      <w:r>
+        <w:t xml:space="preserve"> </w:t>
+      </w:r>
+      <w:r>
+        <w:rPr>
+          <w:rFonts w:hint="eastAsia"/>
+        </w:rPr>
+        <w:t>i</w:t>
+      </w:r>
+      <w:r>
+        <w:t>nput</w:t>
+      </w:r>
+      <w:r>
+        <w:rPr>
+          <w:rFonts w:hint="eastAsia"/>
+        </w:rPr>
+        <w:t>으로 들어온 배열내에서 힙상태가 되</w:t>
+      </w:r>
+      <w:r>
+        <w:rPr>
+          <w:rFonts w:hint="eastAsia"/>
+        </w:rPr>
+        <w:t>도록 스왑이 이루어진다.</w:t>
+      </w:r>
+      <w:r>
+        <w:t xml:space="preserve"> </w:t>
+      </w:r>
+      <w:r>
+        <w:rPr>
+          <w:rFonts w:hint="eastAsia"/>
+        </w:rPr>
+        <w:t xml:space="preserve">수업시간에 공부했던 </w:t>
+      </w:r>
+      <w:r>
+        <w:t>makeheap</w:t>
+      </w:r>
+      <w:r>
+        <w:rPr>
+          <w:rFonts w:hint="eastAsia"/>
+        </w:rPr>
+        <w:t>는 이 경우이다.</w:t>
+      </w:r>
+      <w:r>
+        <w:t xml:space="preserve"> STL</w:t>
+      </w:r>
+      <w:r>
+        <w:rPr>
+          <w:rFonts w:hint="eastAsia"/>
+        </w:rPr>
+        <w:t xml:space="preserve">의 </w:t>
+      </w:r>
+      <w:r>
+        <w:t>std::make_heap</w:t>
+      </w:r>
+      <w:r>
+        <w:rPr>
+          <w:rFonts w:hint="eastAsia"/>
+        </w:rPr>
+        <w:t>도 이 경우인듯하다.</w:t>
+      </w:r>
+    </w:p>
+    <w:p/>
+    <w:p/>
+    <w:p/>
+    <w:p/>
+    <w:p>
+      <w:pPr>
+        <w:rPr>
+          <w:rFonts w:hint="eastAsia"/>
+        </w:rPr>
+      </w:pPr>
+    </w:p>
+    <w:p>
+      <w:pPr>
+        <w:rPr>
           <w:noProof/>
         </w:rPr>
       </w:pPr>
+      <w:r>
+        <w:rPr>
+          <w:rFonts w:hint="eastAsia"/>
+        </w:rPr>
+        <w:lastRenderedPageBreak/>
+        <w:t>(힙정렬)</w:t>
+      </w:r>
+      <w:r>
+        <w:rPr>
+          <w:noProof/>
+        </w:rPr>
+        <w:t xml:space="preserve"> </w:t>
+      </w:r>
     </w:p>
     <w:p>
       <w:pPr>
@@ -842,27 +794,15 @@
           <w:noProof/>
         </w:rPr>
       </w:pPr>
-    </w:p>
-    <w:p>
-      <w:r>
-        <w:rPr>
-          <w:rFonts w:hint="eastAsia"/>
+      <w:r>
+        <w:rPr>
           <w:noProof/>
         </w:rPr>
-        <w:lastRenderedPageBreak/>
-        <w:t>(실행화면)</w:t>
-      </w:r>
-    </w:p>
-    <w:p>
-      <w:r>
-        <w:rPr>
-          <w:noProof/>
-        </w:rPr>
         <w:drawing>
-          <wp:inline distT="0" distB="0" distL="0" distR="0" wp14:anchorId="6AD75461" wp14:editId="0B532D75">
-            <wp:extent cx="5731510" cy="2973705"/>
+          <wp:inline distT="0" distB="0" distL="0" distR="0" wp14:anchorId="2F89A683" wp14:editId="2BA6BE1F">
+            <wp:extent cx="5731510" cy="7415530"/>
             <wp:effectExtent l="0" t="0" r="2540" b="0"/>
-            <wp:docPr id="4" name="그림 4"/>
+            <wp:docPr id="6" name="그림 6"/>
             <wp:cNvGraphicFramePr>
               <a:graphicFrameLocks xmlns:a="http://schemas.openxmlformats.org/drawingml/2006/main" noChangeAspect="1"/>
             </wp:cNvGraphicFramePr>
@@ -882,6 +822,123 @@
                   <pic:spPr>
                     <a:xfrm>
                       <a:off x="0" y="0"/>
+                      <a:ext cx="5731510" cy="7415530"/>
+                    </a:xfrm>
+                    <a:prstGeom prst="rect">
+                      <a:avLst/>
+                    </a:prstGeom>
+                  </pic:spPr>
+                </pic:pic>
+              </a:graphicData>
+            </a:graphic>
+          </wp:inline>
+        </w:drawing>
+      </w:r>
+    </w:p>
+    <w:p>
+      <w:pPr>
+        <w:rPr>
+          <w:rFonts w:hint="eastAsia"/>
+          <w:noProof/>
+        </w:rPr>
+      </w:pPr>
+      <w:r>
+        <w:rPr>
+          <w:noProof/>
+        </w:rPr>
+        <w:lastRenderedPageBreak/>
+        <w:drawing>
+          <wp:inline distT="0" distB="0" distL="0" distR="0" wp14:anchorId="7374A3CD" wp14:editId="0034C779">
+            <wp:extent cx="5731510" cy="7415530"/>
+            <wp:effectExtent l="0" t="0" r="2540" b="0"/>
+            <wp:docPr id="7" name="그림 7"/>
+            <wp:cNvGraphicFramePr>
+              <a:graphicFrameLocks xmlns:a="http://schemas.openxmlformats.org/drawingml/2006/main" noChangeAspect="1"/>
+            </wp:cNvGraphicFramePr>
+            <a:graphic xmlns:a="http://schemas.openxmlformats.org/drawingml/2006/main">
+              <a:graphicData uri="http://schemas.openxmlformats.org/drawingml/2006/picture">
+                <pic:pic xmlns:pic="http://schemas.openxmlformats.org/drawingml/2006/picture">
+                  <pic:nvPicPr>
+                    <pic:cNvPr id="1" name=""/>
+                    <pic:cNvPicPr/>
+                  </pic:nvPicPr>
+                  <pic:blipFill>
+                    <a:blip r:embed="rId13"/>
+                    <a:stretch>
+                      <a:fillRect/>
+                    </a:stretch>
+                  </pic:blipFill>
+                  <pic:spPr>
+                    <a:xfrm>
+                      <a:off x="0" y="0"/>
+                      <a:ext cx="5731510" cy="7415530"/>
+                    </a:xfrm>
+                    <a:prstGeom prst="rect">
+                      <a:avLst/>
+                    </a:prstGeom>
+                  </pic:spPr>
+                </pic:pic>
+              </a:graphicData>
+            </a:graphic>
+          </wp:inline>
+        </w:drawing>
+      </w:r>
+      <w:bookmarkStart w:id="0" w:name="_GoBack"/>
+      <w:bookmarkEnd w:id="0"/>
+    </w:p>
+    <w:p>
+      <w:pPr>
+        <w:rPr>
+          <w:noProof/>
+        </w:rPr>
+      </w:pPr>
+    </w:p>
+    <w:p>
+      <w:pPr>
+        <w:rPr>
+          <w:noProof/>
+        </w:rPr>
+      </w:pPr>
+    </w:p>
+    <w:p>
+      <w:r>
+        <w:rPr>
+          <w:rFonts w:hint="eastAsia"/>
+          <w:noProof/>
+        </w:rPr>
+        <w:t>(실행화면)</w:t>
+      </w:r>
+    </w:p>
+    <w:p>
+      <w:r>
+        <w:rPr>
+          <w:noProof/>
+        </w:rPr>
+        <w:lastRenderedPageBreak/>
+        <w:drawing>
+          <wp:inline distT="0" distB="0" distL="0" distR="0" wp14:anchorId="6AD75461" wp14:editId="0B532D75">
+            <wp:extent cx="5731510" cy="2973705"/>
+            <wp:effectExtent l="0" t="0" r="2540" b="0"/>
+            <wp:docPr id="4" name="그림 4"/>
+            <wp:cNvGraphicFramePr>
+              <a:graphicFrameLocks xmlns:a="http://schemas.openxmlformats.org/drawingml/2006/main" noChangeAspect="1"/>
+            </wp:cNvGraphicFramePr>
+            <a:graphic xmlns:a="http://schemas.openxmlformats.org/drawingml/2006/main">
+              <a:graphicData uri="http://schemas.openxmlformats.org/drawingml/2006/picture">
+                <pic:pic xmlns:pic="http://schemas.openxmlformats.org/drawingml/2006/picture">
+                  <pic:nvPicPr>
+                    <pic:cNvPr id="1" name=""/>
+                    <pic:cNvPicPr/>
+                  </pic:nvPicPr>
+                  <pic:blipFill>
+                    <a:blip r:embed="rId14"/>
+                    <a:stretch>
+                      <a:fillRect/>
+                    </a:stretch>
+                  </pic:blipFill>
+                  <pic:spPr>
+                    <a:xfrm>
+                      <a:off x="0" y="0"/>
                       <a:ext cx="5731510" cy="2973705"/>
                     </a:xfrm>
                     <a:prstGeom prst="rect">
@@ -901,47 +958,11 @@
           <w:rFonts w:hint="eastAsia"/>
         </w:rPr>
       </w:pPr>
-      <w:proofErr w:type="spellStart"/>
-      <w:r>
-        <w:rPr>
-          <w:rFonts w:hint="eastAsia"/>
-        </w:rPr>
-        <w:t>힙정렬의</w:t>
-      </w:r>
-      <w:proofErr w:type="spellEnd"/>
-      <w:r>
-        <w:rPr>
-          <w:rFonts w:hint="eastAsia"/>
-        </w:rPr>
-        <w:t xml:space="preserve"> 특징은 정렬이 수행하는 동안 </w:t>
-      </w:r>
-      <w:proofErr w:type="spellStart"/>
-      <w:r>
-        <w:rPr>
-          <w:rFonts w:hint="eastAsia"/>
-        </w:rPr>
-        <w:t>힙</w:t>
-      </w:r>
-      <w:proofErr w:type="spellEnd"/>
-      <w:r>
-        <w:rPr>
-          <w:rFonts w:hint="eastAsia"/>
-        </w:rPr>
-        <w:t xml:space="preserve"> 상태를 계속 </w:t>
-      </w:r>
-      <w:proofErr w:type="spellStart"/>
-      <w:r>
-        <w:rPr>
-          <w:rFonts w:hint="eastAsia"/>
-        </w:rPr>
-        <w:t>유지해야한다는</w:t>
-      </w:r>
-      <w:proofErr w:type="spellEnd"/>
-      <w:r>
-        <w:rPr>
-          <w:rFonts w:hint="eastAsia"/>
-        </w:rPr>
-        <w:t xml:space="preserve"> 것이다.</w:t>
+      <w:r>
+        <w:rPr>
+          <w:rFonts w:hint="eastAsia"/>
+        </w:rPr>
+        <w:t>힙정렬의 특징은 정렬이 수행하는 동안 힙 상태를 계속 유지해야한다는 것이다.</w:t>
       </w:r>
       <w:r>
         <w:t xml:space="preserve"> </w:t>
@@ -950,21 +971,7 @@
         <w:rPr>
           <w:rFonts w:hint="eastAsia"/>
         </w:rPr>
-        <w:t xml:space="preserve">따라서 먼저 주어진 배열을 </w:t>
-      </w:r>
-      <w:proofErr w:type="spellStart"/>
-      <w:r>
-        <w:rPr>
-          <w:rFonts w:hint="eastAsia"/>
-        </w:rPr>
-        <w:t>힙으로</w:t>
-      </w:r>
-      <w:proofErr w:type="spellEnd"/>
-      <w:r>
-        <w:rPr>
-          <w:rFonts w:hint="eastAsia"/>
-        </w:rPr>
-        <w:t xml:space="preserve"> 변환하고 </w:t>
+        <w:t xml:space="preserve">따라서 먼저 주어진 배열을 힙으로 변환하고 </w:t>
       </w:r>
       <w:r>
         <w:rPr>
@@ -979,21 +986,7 @@
         <w:rPr>
           <w:rFonts w:hint="eastAsia"/>
         </w:rPr>
-        <w:t xml:space="preserve">최대값이 제거된 남은 배열에 대해서 </w:t>
-      </w:r>
-      <w:proofErr w:type="spellStart"/>
-      <w:r>
-        <w:rPr>
-          <w:rFonts w:hint="eastAsia"/>
-        </w:rPr>
-        <w:t>힙상태를</w:t>
-      </w:r>
-      <w:proofErr w:type="spellEnd"/>
-      <w:r>
-        <w:rPr>
-          <w:rFonts w:hint="eastAsia"/>
-        </w:rPr>
-        <w:t xml:space="preserve"> 재정비하는 과정이 이루어진다.</w:t>
+        <w:t>최대값이 제거된 남은 배열에 대해서 힙상태를 재정비하는 과정이 이루어진다.</w:t>
       </w:r>
       <w:r>
         <w:t xml:space="preserve"> </w:t>
@@ -1686,10 +1679,10 @@
   </w:compat>
   <w:rsids>
     <w:rsidRoot w:val="00504EA0"/>
+    <w:rsid w:val="003E147A"/>
     <w:rsid w:val="00504EA0"/>
     <w:rsid w:val="00680819"/>
     <w:rsid w:val="0073072F"/>
-    <w:rsid w:val="008D516B"/>
   </w:rsids>
   <m:mathPr>
     <m:mathFont m:val="Cambria Math"/>

</xml_diff>